<commit_message>
added comments to the writeup
</commit_message>
<xml_diff>
--- a/Writeup.docx
+++ b/Writeup.docx
@@ -68,16 +68,25 @@
           <w:sz w:val="21"/>
           <w:szCs w:val="21"/>
         </w:rPr>
-        <w:t>Theater/Plays are by far the most common category/subcategory of campaigns representing 1/3 of all campaigns</w:t>
-      </w:r>
-      <w:r>
-        <w:rPr>
-          <w:rFonts w:ascii="Arial" w:hAnsi="Arial" w:cs="Arial"/>
-          <w:color w:val="2B2B2B"/>
-          <w:sz w:val="21"/>
-          <w:szCs w:val="21"/>
-        </w:rPr>
-        <w:t>.</w:t>
+        <w:t xml:space="preserve">Theater/Plays are by far the most common category/subcategory of campaigns representing </w:t>
+      </w:r>
+      <w:r>
+        <w:rPr>
+          <w:rFonts w:ascii="Arial" w:hAnsi="Arial" w:cs="Arial"/>
+          <w:color w:val="2B2B2B"/>
+          <w:sz w:val="21"/>
+          <w:szCs w:val="21"/>
+        </w:rPr>
+        <w:t>~</w:t>
+      </w:r>
+      <w:r>
+        <w:rPr>
+          <w:rFonts w:ascii="Arial" w:hAnsi="Arial" w:cs="Arial"/>
+          <w:color w:val="2B2B2B"/>
+          <w:sz w:val="21"/>
+          <w:szCs w:val="21"/>
+        </w:rPr>
+        <w:t>1/3 of all campaigns.</w:t>
       </w:r>
     </w:p>
     <w:p>
@@ -411,27 +420,7 @@
           <w:sz w:val="21"/>
           <w:szCs w:val="21"/>
         </w:rPr>
-        <w:t xml:space="preserve">3. No demographic information – so we do not know if this sample is representative of </w:t>
-      </w:r>
-      <w:proofErr w:type="gramStart"/>
-      <w:r>
-        <w:rPr>
-          <w:rFonts w:ascii="Arial" w:hAnsi="Arial" w:cs="Arial"/>
-          <w:color w:val="2B2B2B"/>
-          <w:sz w:val="21"/>
-          <w:szCs w:val="21"/>
-        </w:rPr>
-        <w:t>all</w:t>
-      </w:r>
-      <w:proofErr w:type="gramEnd"/>
-      <w:r>
-        <w:rPr>
-          <w:rFonts w:ascii="Arial" w:hAnsi="Arial" w:cs="Arial"/>
-          <w:color w:val="2B2B2B"/>
-          <w:sz w:val="21"/>
-          <w:szCs w:val="21"/>
-        </w:rPr>
-        <w:t xml:space="preserve"> population.</w:t>
+        <w:t>3. No demographic information – so we do not know if this sample is representative of all population.</w:t>
       </w:r>
     </w:p>
     <w:p>
@@ -504,27 +493,7 @@
           <w:sz w:val="21"/>
           <w:szCs w:val="21"/>
         </w:rPr>
-        <w:t xml:space="preserve">I would </w:t>
-      </w:r>
-      <w:proofErr w:type="gramStart"/>
-      <w:r>
-        <w:rPr>
-          <w:rFonts w:ascii="Arial" w:hAnsi="Arial" w:cs="Arial"/>
-          <w:color w:val="2B2B2B"/>
-          <w:sz w:val="21"/>
-          <w:szCs w:val="21"/>
-        </w:rPr>
-        <w:t>want</w:t>
-      </w:r>
-      <w:proofErr w:type="gramEnd"/>
-      <w:r>
-        <w:rPr>
-          <w:rFonts w:ascii="Arial" w:hAnsi="Arial" w:cs="Arial"/>
-          <w:color w:val="2B2B2B"/>
-          <w:sz w:val="21"/>
-          <w:szCs w:val="21"/>
-        </w:rPr>
-        <w:t xml:space="preserve"> to look at the success rate of crowdfunding campaigns with respect to the initial goal &amp; number of </w:t>
+        <w:t xml:space="preserve">I would want to look at the success rate of crowdfunding campaigns with respect to the initial goal &amp; number of </w:t>
       </w:r>
       <w:r>
         <w:rPr>
@@ -534,6 +503,24 @@
           <w:szCs w:val="21"/>
         </w:rPr>
         <w:t xml:space="preserve">backers. </w:t>
+      </w:r>
+      <w:r>
+        <w:rPr>
+          <w:rFonts w:ascii="Arial" w:hAnsi="Arial" w:cs="Arial"/>
+          <w:color w:val="2B2B2B"/>
+          <w:sz w:val="21"/>
+          <w:szCs w:val="21"/>
+        </w:rPr>
+        <w:t xml:space="preserve">The reasoning: if the set goal is too high it </w:t>
+      </w:r>
+      <w:r>
+        <w:rPr>
+          <w:rFonts w:ascii="Arial" w:hAnsi="Arial" w:cs="Arial"/>
+          <w:color w:val="2B2B2B"/>
+          <w:sz w:val="21"/>
+          <w:szCs w:val="21"/>
+        </w:rPr>
+        <w:t>might have lesser success rate.</w:t>
       </w:r>
     </w:p>
     <w:p>
@@ -596,6 +583,24 @@
         </w:rPr>
         <w:t xml:space="preserve">based on the backer’s average donation. </w:t>
       </w:r>
+      <w:r>
+        <w:rPr>
+          <w:rFonts w:ascii="Arial" w:hAnsi="Arial" w:cs="Arial"/>
+          <w:color w:val="2B2B2B"/>
+          <w:sz w:val="21"/>
+          <w:szCs w:val="21"/>
+        </w:rPr>
+        <w:t>Reasoning: the reach of each campaign is different depending on who is running the campaign and to what</w:t>
+      </w:r>
+      <w:r>
+        <w:rPr>
+          <w:rFonts w:ascii="Arial" w:hAnsi="Arial" w:cs="Arial"/>
+          <w:color w:val="2B2B2B"/>
+          <w:sz w:val="21"/>
+          <w:szCs w:val="21"/>
+        </w:rPr>
+        <w:t xml:space="preserve"> demographics a campaign is able to reach.</w:t>
+      </w:r>
     </w:p>
     <w:p>
       <w:pPr>
@@ -612,17 +617,24 @@
           <w:szCs w:val="21"/>
         </w:rPr>
       </w:pPr>
-      <w:proofErr w:type="gramStart"/>
-      <w:r>
-        <w:rPr>
-          <w:rFonts w:ascii="Arial" w:hAnsi="Arial" w:cs="Arial"/>
-          <w:color w:val="2B2B2B"/>
-          <w:sz w:val="21"/>
-          <w:szCs w:val="21"/>
-        </w:rPr>
-        <w:t>Also</w:t>
-      </w:r>
-      <w:proofErr w:type="gramEnd"/>
+      <w:r>
+        <w:rPr>
+          <w:rFonts w:ascii="Arial" w:hAnsi="Arial" w:cs="Arial"/>
+          <w:color w:val="2B2B2B"/>
+          <w:sz w:val="21"/>
+          <w:szCs w:val="21"/>
+        </w:rPr>
+        <w:t xml:space="preserve">Also </w:t>
+      </w:r>
+      <w:r>
+        <w:rPr>
+          <w:rFonts w:ascii="Arial" w:hAnsi="Arial" w:cs="Arial"/>
+          <w:color w:val="2B2B2B"/>
+          <w:sz w:val="21"/>
+          <w:szCs w:val="21"/>
+        </w:rPr>
+        <w:t>the</w:t>
+      </w:r>
       <w:r>
         <w:rPr>
           <w:rFonts w:ascii="Arial" w:hAnsi="Arial" w:cs="Arial"/>
@@ -639,24 +651,6 @@
           <w:sz w:val="21"/>
           <w:szCs w:val="21"/>
         </w:rPr>
-        <w:t>the</w:t>
-      </w:r>
-      <w:r>
-        <w:rPr>
-          <w:rFonts w:ascii="Arial" w:hAnsi="Arial" w:cs="Arial"/>
-          <w:color w:val="2B2B2B"/>
-          <w:sz w:val="21"/>
-          <w:szCs w:val="21"/>
-        </w:rPr>
-        <w:t xml:space="preserve"> </w:t>
-      </w:r>
-      <w:r>
-        <w:rPr>
-          <w:rFonts w:ascii="Arial" w:hAnsi="Arial" w:cs="Arial"/>
-          <w:color w:val="2B2B2B"/>
-          <w:sz w:val="21"/>
-          <w:szCs w:val="21"/>
-        </w:rPr>
         <w:t xml:space="preserve">graphs </w:t>
       </w:r>
       <w:r>
@@ -675,16 +669,25 @@
           <w:sz w:val="21"/>
           <w:szCs w:val="21"/>
         </w:rPr>
-        <w:t xml:space="preserve">outcomes based on </w:t>
-      </w:r>
-      <w:r>
-        <w:rPr>
-          <w:rFonts w:ascii="Arial" w:hAnsi="Arial" w:cs="Arial"/>
-          <w:color w:val="2B2B2B"/>
-          <w:sz w:val="21"/>
-          <w:szCs w:val="21"/>
-        </w:rPr>
-        <w:t xml:space="preserve">the length of the campaign with filters by average donation ranges. </w:t>
+        <w:t xml:space="preserve">outcomes based on the length of the campaign with filters by average donation ranges. </w:t>
+      </w:r>
+      <w:r>
+        <w:rPr>
+          <w:rFonts w:ascii="Arial" w:hAnsi="Arial" w:cs="Arial"/>
+          <w:color w:val="2B2B2B"/>
+          <w:sz w:val="21"/>
+          <w:szCs w:val="21"/>
+        </w:rPr>
+        <w:t xml:space="preserve">Reasoning: the longer </w:t>
+      </w:r>
+      <w:r>
+        <w:rPr>
+          <w:rFonts w:ascii="Arial" w:hAnsi="Arial" w:cs="Arial"/>
+          <w:color w:val="2B2B2B"/>
+          <w:sz w:val="21"/>
+          <w:szCs w:val="21"/>
+        </w:rPr>
+        <w:t>the time frame the higher the chance for campaign to reach its goal.</w:t>
       </w:r>
     </w:p>
     <w:p>

</xml_diff>